<commit_message>
HW4 Report done v1
</commit_message>
<xml_diff>
--- a/hw4/Report.docx
+++ b/hw4/Report.docx
@@ -2686,7 +2686,16 @@
           <w:color w:val="434343"/>
         </w:rPr>
         <w:lastRenderedPageBreak/>
-        <w:t xml:space="preserve"> (1%) 請比較bag of word與RNN兩種不同model對於"today is a good day, but it is hot"與"today is hot, but it is a good day"這兩句的情緒分數，並討論造成差異的原因。</w:t>
+        <w:t xml:space="preserve"> (1%) </w:t>
+      </w:r>
+      <w:bookmarkStart w:id="0" w:name="_GoBack"/>
+      <w:r>
+        <w:rPr>
+          <w:rFonts w:ascii="Gungsuh" w:eastAsia="Gungsuh" w:hAnsi="Gungsuh" w:cs="Gungsuh"/>
+          <w:b/>
+          <w:color w:val="434343"/>
+        </w:rPr>
+        <w:t>請比較bag of word與RNN兩種不同model對於"today is a good day, but it is hot"與"today is hot, but it is a good day"這兩句的情緒分數，並討論造成差異的原因。</w:t>
       </w:r>
       <w:r>
         <w:rPr>
@@ -4617,8 +4626,6 @@
         </w:rPr>
         <w:t xml:space="preserve">　　</w:t>
       </w:r>
-      <w:bookmarkStart w:id="0" w:name="_GoBack"/>
-      <w:bookmarkEnd w:id="0"/>
     </w:p>
     <w:p>
       <w:pPr>
@@ -4644,7 +4651,7 @@
           <w:numId w:val="1"/>
         </w:numPr>
         <w:snapToGrid w:val="0"/>
-        <w:spacing w:after="320" w:line="240" w:lineRule="auto"/>
+        <w:spacing w:after="320"/>
         <w:contextualSpacing/>
         <w:rPr>
           <w:rFonts w:ascii="Times New Roman" w:eastAsia="Times New Roman" w:hAnsi="Times New Roman" w:cs="Times New Roman"/>
@@ -4727,7 +4734,7 @@
       <w:pPr>
         <w:widowControl w:val="0"/>
         <w:snapToGrid w:val="0"/>
-        <w:spacing w:after="320" w:line="240" w:lineRule="auto"/>
+        <w:spacing w:after="320"/>
         <w:ind w:left="720"/>
         <w:contextualSpacing/>
         <w:rPr>
@@ -4738,7 +4745,518 @@
           <w:highlight w:val="white"/>
         </w:rPr>
       </w:pPr>
+      <w:r>
+        <w:rPr>
+          <w:rFonts w:ascii="Times New Roman" w:hAnsi="Times New Roman" w:cs="Times New Roman" w:hint="eastAsia"/>
+          <w:color w:val="434343"/>
+          <w:sz w:val="24"/>
+          <w:szCs w:val="24"/>
+          <w:highlight w:val="white"/>
+        </w:rPr>
+        <w:t>從</w:t>
+      </w:r>
+      <w:r>
+        <w:rPr>
+          <w:rFonts w:ascii="Times New Roman" w:hAnsi="Times New Roman" w:cs="Times New Roman" w:hint="eastAsia"/>
+          <w:color w:val="434343"/>
+          <w:sz w:val="24"/>
+          <w:szCs w:val="24"/>
+          <w:highlight w:val="white"/>
+        </w:rPr>
+        <w:t>unlabeled data</w:t>
+      </w:r>
+      <w:r>
+        <w:rPr>
+          <w:rFonts w:ascii="Times New Roman" w:hAnsi="Times New Roman" w:cs="Times New Roman" w:hint="eastAsia"/>
+          <w:color w:val="434343"/>
+          <w:sz w:val="24"/>
+          <w:szCs w:val="24"/>
+          <w:highlight w:val="white"/>
+        </w:rPr>
+        <w:t>中取出</w:t>
+      </w:r>
+      <w:r>
+        <w:rPr>
+          <w:rFonts w:ascii="Times New Roman" w:hAnsi="Times New Roman" w:cs="Times New Roman" w:hint="eastAsia"/>
+          <w:color w:val="434343"/>
+          <w:sz w:val="24"/>
+          <w:szCs w:val="24"/>
+          <w:highlight w:val="white"/>
+        </w:rPr>
+        <w:t>40</w:t>
+      </w:r>
+      <w:r>
+        <w:rPr>
+          <w:rFonts w:ascii="Times New Roman" w:hAnsi="Times New Roman" w:cs="Times New Roman" w:hint="eastAsia"/>
+          <w:color w:val="434343"/>
+          <w:sz w:val="24"/>
+          <w:szCs w:val="24"/>
+          <w:highlight w:val="white"/>
+        </w:rPr>
+        <w:t>萬筆和</w:t>
+      </w:r>
+      <w:r>
+        <w:rPr>
+          <w:rFonts w:ascii="Times New Roman" w:hAnsi="Times New Roman" w:cs="Times New Roman" w:hint="eastAsia"/>
+          <w:color w:val="434343"/>
+          <w:sz w:val="24"/>
+          <w:szCs w:val="24"/>
+          <w:highlight w:val="white"/>
+        </w:rPr>
+        <w:t>training data</w:t>
+      </w:r>
+      <w:r>
+        <w:rPr>
+          <w:rFonts w:ascii="Times New Roman" w:hAnsi="Times New Roman" w:cs="Times New Roman" w:hint="eastAsia"/>
+          <w:color w:val="434343"/>
+          <w:sz w:val="24"/>
+          <w:szCs w:val="24"/>
+          <w:highlight w:val="white"/>
+        </w:rPr>
+        <w:t>不重複的句子，</w:t>
+      </w:r>
+      <w:r>
+        <w:rPr>
+          <w:rFonts w:ascii="Times New Roman" w:hAnsi="Times New Roman" w:cs="Times New Roman" w:hint="eastAsia"/>
+          <w:color w:val="434343"/>
+          <w:sz w:val="24"/>
+          <w:szCs w:val="24"/>
+          <w:highlight w:val="white"/>
+        </w:rPr>
+        <w:t>先利用</w:t>
+      </w:r>
+      <w:proofErr w:type="spellStart"/>
+      <w:r>
+        <w:rPr>
+          <w:rFonts w:ascii="Times New Roman" w:hAnsi="Times New Roman" w:cs="Times New Roman" w:hint="eastAsia"/>
+          <w:color w:val="434343"/>
+          <w:sz w:val="24"/>
+          <w:szCs w:val="24"/>
+          <w:highlight w:val="white"/>
+        </w:rPr>
+        <w:t>Kaggle</w:t>
+      </w:r>
+      <w:proofErr w:type="spellEnd"/>
+      <w:r>
+        <w:rPr>
+          <w:rFonts w:ascii="Times New Roman" w:hAnsi="Times New Roman" w:cs="Times New Roman" w:hint="eastAsia"/>
+          <w:color w:val="434343"/>
+          <w:sz w:val="24"/>
+          <w:szCs w:val="24"/>
+          <w:highlight w:val="white"/>
+        </w:rPr>
+        <w:t>上準確率為</w:t>
+      </w:r>
+      <w:r>
+        <w:rPr>
+          <w:rFonts w:ascii="Times New Roman" w:hAnsi="Times New Roman" w:cs="Times New Roman" w:hint="eastAsia"/>
+          <w:color w:val="434343"/>
+          <w:sz w:val="24"/>
+          <w:szCs w:val="24"/>
+          <w:highlight w:val="white"/>
+        </w:rPr>
+        <w:t xml:space="preserve">0.83349 / 0.83193 </w:t>
+      </w:r>
+      <w:r>
+        <w:rPr>
+          <w:rFonts w:ascii="Times New Roman" w:hAnsi="Times New Roman" w:cs="Times New Roman"/>
+          <w:color w:val="434343"/>
+          <w:sz w:val="24"/>
+          <w:szCs w:val="24"/>
+          <w:highlight w:val="white"/>
+        </w:rPr>
+        <w:t>(</w:t>
+      </w:r>
+      <w:r>
+        <w:rPr>
+          <w:rFonts w:ascii="Times New Roman" w:hAnsi="Times New Roman" w:cs="Times New Roman" w:hint="eastAsia"/>
+          <w:color w:val="434343"/>
+          <w:sz w:val="24"/>
+          <w:szCs w:val="24"/>
+          <w:highlight w:val="white"/>
+        </w:rPr>
+        <w:t>平均</w:t>
+      </w:r>
+      <w:r>
+        <w:rPr>
+          <w:rFonts w:ascii="Times New Roman" w:hAnsi="Times New Roman" w:cs="Times New Roman" w:hint="eastAsia"/>
+          <w:color w:val="434343"/>
+          <w:sz w:val="24"/>
+          <w:szCs w:val="24"/>
+          <w:highlight w:val="white"/>
+        </w:rPr>
+        <w:t xml:space="preserve"> 0.83271</w:t>
+      </w:r>
+      <w:r>
+        <w:rPr>
+          <w:rFonts w:ascii="Times New Roman" w:hAnsi="Times New Roman" w:cs="Times New Roman"/>
+          <w:color w:val="434343"/>
+          <w:sz w:val="24"/>
+          <w:szCs w:val="24"/>
+          <w:highlight w:val="white"/>
+        </w:rPr>
+        <w:t>)</w:t>
+      </w:r>
+      <w:r>
+        <w:rPr>
+          <w:rFonts w:ascii="Times New Roman" w:hAnsi="Times New Roman" w:cs="Times New Roman" w:hint="eastAsia"/>
+          <w:color w:val="434343"/>
+          <w:sz w:val="24"/>
+          <w:szCs w:val="24"/>
+          <w:highlight w:val="white"/>
+        </w:rPr>
+        <w:t xml:space="preserve"> </w:t>
+      </w:r>
+      <w:r>
+        <w:rPr>
+          <w:rFonts w:ascii="Times New Roman" w:hAnsi="Times New Roman" w:cs="Times New Roman" w:hint="eastAsia"/>
+          <w:color w:val="434343"/>
+          <w:sz w:val="24"/>
+          <w:szCs w:val="24"/>
+          <w:highlight w:val="white"/>
+        </w:rPr>
+        <w:t>的模型對這</w:t>
+      </w:r>
+      <w:r>
+        <w:rPr>
+          <w:rFonts w:ascii="Times New Roman" w:hAnsi="Times New Roman" w:cs="Times New Roman" w:hint="eastAsia"/>
+          <w:color w:val="434343"/>
+          <w:sz w:val="24"/>
+          <w:szCs w:val="24"/>
+          <w:highlight w:val="white"/>
+        </w:rPr>
+        <w:t>40</w:t>
+      </w:r>
+      <w:r>
+        <w:rPr>
+          <w:rFonts w:ascii="Times New Roman" w:hAnsi="Times New Roman" w:cs="Times New Roman" w:hint="eastAsia"/>
+          <w:color w:val="434343"/>
+          <w:sz w:val="24"/>
+          <w:szCs w:val="24"/>
+          <w:highlight w:val="white"/>
+        </w:rPr>
+        <w:t>萬筆資料做預測得到</w:t>
+      </w:r>
+      <w:r>
+        <w:rPr>
+          <w:rFonts w:ascii="Times New Roman" w:hAnsi="Times New Roman" w:cs="Times New Roman" w:hint="eastAsia"/>
+          <w:color w:val="434343"/>
+          <w:sz w:val="24"/>
+          <w:szCs w:val="24"/>
+          <w:highlight w:val="white"/>
+        </w:rPr>
+        <w:t>prediction</w:t>
+      </w:r>
+      <w:r>
+        <w:rPr>
+          <w:rFonts w:ascii="Times New Roman" w:hAnsi="Times New Roman" w:cs="Times New Roman" w:hint="eastAsia"/>
+          <w:color w:val="434343"/>
+          <w:sz w:val="24"/>
+          <w:szCs w:val="24"/>
+          <w:highlight w:val="white"/>
+        </w:rPr>
+        <w:t>，再保留預測值</w:t>
+      </w:r>
+      <w:r>
+        <w:rPr>
+          <w:rFonts w:ascii="Times New Roman" w:hAnsi="Times New Roman" w:cs="Times New Roman" w:hint="eastAsia"/>
+          <w:color w:val="434343"/>
+          <w:sz w:val="24"/>
+          <w:szCs w:val="24"/>
+          <w:highlight w:val="white"/>
+        </w:rPr>
+        <w:t xml:space="preserve"> &gt;0.95</w:t>
+      </w:r>
+      <w:r>
+        <w:rPr>
+          <w:rFonts w:ascii="Times New Roman" w:hAnsi="Times New Roman" w:cs="Times New Roman"/>
+          <w:color w:val="434343"/>
+          <w:sz w:val="24"/>
+          <w:szCs w:val="24"/>
+          <w:highlight w:val="white"/>
+        </w:rPr>
+        <w:t xml:space="preserve"> </w:t>
+      </w:r>
+      <w:r>
+        <w:rPr>
+          <w:rFonts w:ascii="Times New Roman" w:hAnsi="Times New Roman" w:cs="Times New Roman" w:hint="eastAsia"/>
+          <w:color w:val="434343"/>
+          <w:sz w:val="24"/>
+          <w:szCs w:val="24"/>
+          <w:highlight w:val="white"/>
+        </w:rPr>
+        <w:t>/</w:t>
+      </w:r>
+      <w:r>
+        <w:rPr>
+          <w:rFonts w:ascii="Times New Roman" w:hAnsi="Times New Roman" w:cs="Times New Roman"/>
+          <w:color w:val="434343"/>
+          <w:sz w:val="24"/>
+          <w:szCs w:val="24"/>
+          <w:highlight w:val="white"/>
+        </w:rPr>
+        <w:t xml:space="preserve"> </w:t>
+      </w:r>
+      <w:r>
+        <w:rPr>
+          <w:rFonts w:ascii="Times New Roman" w:hAnsi="Times New Roman" w:cs="Times New Roman" w:hint="eastAsia"/>
+          <w:color w:val="434343"/>
+          <w:sz w:val="24"/>
+          <w:szCs w:val="24"/>
+          <w:highlight w:val="white"/>
+        </w:rPr>
+        <w:t>&lt;0.05</w:t>
+      </w:r>
+      <w:r>
+        <w:rPr>
+          <w:rFonts w:ascii="Times New Roman" w:hAnsi="Times New Roman" w:cs="Times New Roman" w:hint="eastAsia"/>
+          <w:color w:val="434343"/>
+          <w:sz w:val="24"/>
+          <w:szCs w:val="24"/>
+          <w:highlight w:val="white"/>
+        </w:rPr>
+        <w:t>的句子，分別標上</w:t>
+      </w:r>
+      <w:r>
+        <w:rPr>
+          <w:rFonts w:ascii="Times New Roman" w:hAnsi="Times New Roman" w:cs="Times New Roman" w:hint="eastAsia"/>
+          <w:color w:val="434343"/>
+          <w:sz w:val="24"/>
+          <w:szCs w:val="24"/>
+          <w:highlight w:val="white"/>
+        </w:rPr>
+        <w:t>pseudo label 1 / 0</w:t>
+      </w:r>
+      <w:r>
+        <w:rPr>
+          <w:rFonts w:ascii="Times New Roman" w:hAnsi="Times New Roman" w:cs="Times New Roman" w:hint="eastAsia"/>
+          <w:color w:val="434343"/>
+          <w:sz w:val="24"/>
+          <w:szCs w:val="24"/>
+          <w:highlight w:val="white"/>
+        </w:rPr>
+        <w:t>，再將這些句子和原本的</w:t>
+      </w:r>
+      <w:r>
+        <w:rPr>
+          <w:rFonts w:ascii="Times New Roman" w:hAnsi="Times New Roman" w:cs="Times New Roman" w:hint="eastAsia"/>
+          <w:color w:val="434343"/>
+          <w:sz w:val="24"/>
+          <w:szCs w:val="24"/>
+          <w:highlight w:val="white"/>
+        </w:rPr>
+        <w:t>20</w:t>
+      </w:r>
+      <w:r>
+        <w:rPr>
+          <w:rFonts w:ascii="Times New Roman" w:hAnsi="Times New Roman" w:cs="Times New Roman" w:hint="eastAsia"/>
+          <w:color w:val="434343"/>
+          <w:sz w:val="24"/>
+          <w:szCs w:val="24"/>
+          <w:highlight w:val="white"/>
+        </w:rPr>
+        <w:t>萬筆</w:t>
+      </w:r>
+      <w:r>
+        <w:rPr>
+          <w:rFonts w:ascii="Times New Roman" w:hAnsi="Times New Roman" w:cs="Times New Roman" w:hint="eastAsia"/>
+          <w:color w:val="434343"/>
+          <w:sz w:val="24"/>
+          <w:szCs w:val="24"/>
+          <w:highlight w:val="white"/>
+        </w:rPr>
+        <w:t>training data</w:t>
+      </w:r>
+      <w:r>
+        <w:rPr>
+          <w:rFonts w:ascii="Times New Roman" w:hAnsi="Times New Roman" w:cs="Times New Roman" w:hint="eastAsia"/>
+          <w:color w:val="434343"/>
+          <w:sz w:val="24"/>
+          <w:szCs w:val="24"/>
+          <w:highlight w:val="white"/>
+        </w:rPr>
+        <w:t>一起訓練和原本相同的模型。</w:t>
+      </w:r>
     </w:p>
+    <w:p>
+      <w:pPr>
+        <w:widowControl w:val="0"/>
+        <w:snapToGrid w:val="0"/>
+        <w:spacing w:after="320"/>
+        <w:ind w:left="720"/>
+        <w:contextualSpacing/>
+        <w:rPr>
+          <w:rFonts w:ascii="Times New Roman" w:hAnsi="Times New Roman" w:cs="Times New Roman" w:hint="eastAsia"/>
+          <w:color w:val="434343"/>
+          <w:sz w:val="24"/>
+          <w:szCs w:val="24"/>
+          <w:highlight w:val="white"/>
+        </w:rPr>
+      </w:pPr>
+      <w:r>
+        <w:rPr>
+          <w:rFonts w:ascii="Times New Roman" w:hAnsi="Times New Roman" w:cs="Times New Roman" w:hint="eastAsia"/>
+          <w:color w:val="434343"/>
+          <w:sz w:val="24"/>
+          <w:szCs w:val="24"/>
+          <w:highlight w:val="white"/>
+        </w:rPr>
+        <w:t xml:space="preserve">　　經過上述處理後，</w:t>
+      </w:r>
+      <w:r>
+        <w:rPr>
+          <w:rFonts w:ascii="Times New Roman" w:hAnsi="Times New Roman" w:cs="Times New Roman"/>
+          <w:color w:val="434343"/>
+          <w:sz w:val="24"/>
+          <w:szCs w:val="24"/>
+          <w:highlight w:val="white"/>
+        </w:rPr>
+        <w:t xml:space="preserve">semi-supervised </w:t>
+      </w:r>
+      <w:r>
+        <w:rPr>
+          <w:rFonts w:ascii="Times New Roman" w:hAnsi="Times New Roman" w:cs="Times New Roman" w:hint="eastAsia"/>
+          <w:color w:val="434343"/>
+          <w:sz w:val="24"/>
+          <w:szCs w:val="24"/>
+          <w:highlight w:val="white"/>
+        </w:rPr>
+        <w:t>training</w:t>
+      </w:r>
+      <w:r>
+        <w:rPr>
+          <w:rFonts w:ascii="Times New Roman" w:hAnsi="Times New Roman" w:cs="Times New Roman" w:hint="eastAsia"/>
+          <w:color w:val="434343"/>
+          <w:sz w:val="24"/>
+          <w:szCs w:val="24"/>
+          <w:highlight w:val="white"/>
+        </w:rPr>
+        <w:t>時大概共有</w:t>
+      </w:r>
+      <w:r>
+        <w:rPr>
+          <w:rFonts w:ascii="Times New Roman" w:hAnsi="Times New Roman" w:cs="Times New Roman" w:hint="eastAsia"/>
+          <w:color w:val="434343"/>
+          <w:sz w:val="24"/>
+          <w:szCs w:val="24"/>
+          <w:highlight w:val="white"/>
+        </w:rPr>
+        <w:t>47</w:t>
+      </w:r>
+      <w:r>
+        <w:rPr>
+          <w:rFonts w:ascii="Times New Roman" w:hAnsi="Times New Roman" w:cs="Times New Roman" w:hint="eastAsia"/>
+          <w:color w:val="434343"/>
+          <w:sz w:val="24"/>
+          <w:szCs w:val="24"/>
+          <w:highlight w:val="white"/>
+        </w:rPr>
+        <w:t>萬筆資料，訓練後在</w:t>
+      </w:r>
+      <w:proofErr w:type="spellStart"/>
+      <w:r>
+        <w:rPr>
+          <w:rFonts w:ascii="Times New Roman" w:hAnsi="Times New Roman" w:cs="Times New Roman" w:hint="eastAsia"/>
+          <w:color w:val="434343"/>
+          <w:sz w:val="24"/>
+          <w:szCs w:val="24"/>
+          <w:highlight w:val="white"/>
+        </w:rPr>
+        <w:t>K</w:t>
+      </w:r>
+      <w:r>
+        <w:rPr>
+          <w:rFonts w:ascii="Times New Roman" w:hAnsi="Times New Roman" w:cs="Times New Roman"/>
+          <w:color w:val="434343"/>
+          <w:sz w:val="24"/>
+          <w:szCs w:val="24"/>
+          <w:highlight w:val="white"/>
+        </w:rPr>
+        <w:t>aggle</w:t>
+      </w:r>
+      <w:proofErr w:type="spellEnd"/>
+      <w:r>
+        <w:rPr>
+          <w:rFonts w:ascii="Times New Roman" w:hAnsi="Times New Roman" w:cs="Times New Roman" w:hint="eastAsia"/>
+          <w:color w:val="434343"/>
+          <w:sz w:val="24"/>
+          <w:szCs w:val="24"/>
+          <w:highlight w:val="white"/>
+        </w:rPr>
+        <w:t>上</w:t>
+      </w:r>
+      <w:r>
+        <w:rPr>
+          <w:rFonts w:ascii="Times New Roman" w:hAnsi="Times New Roman" w:cs="Times New Roman" w:hint="eastAsia"/>
+          <w:color w:val="434343"/>
+          <w:sz w:val="24"/>
+          <w:szCs w:val="24"/>
+          <w:highlight w:val="white"/>
+        </w:rPr>
+        <w:t>的準確率為</w:t>
+      </w:r>
+      <w:r>
+        <w:rPr>
+          <w:rFonts w:ascii="Times New Roman" w:hAnsi="Times New Roman" w:cs="Times New Roman" w:hint="eastAsia"/>
+          <w:color w:val="434343"/>
+          <w:sz w:val="24"/>
+          <w:szCs w:val="24"/>
+          <w:highlight w:val="white"/>
+        </w:rPr>
+        <w:t>0.83499 / 0.83411 (</w:t>
+      </w:r>
+      <w:r>
+        <w:rPr>
+          <w:rFonts w:ascii="Times New Roman" w:hAnsi="Times New Roman" w:cs="Times New Roman" w:hint="eastAsia"/>
+          <w:color w:val="434343"/>
+          <w:sz w:val="24"/>
+          <w:szCs w:val="24"/>
+          <w:highlight w:val="white"/>
+        </w:rPr>
+        <w:t>平均</w:t>
+      </w:r>
+      <w:r>
+        <w:rPr>
+          <w:rFonts w:ascii="Times New Roman" w:hAnsi="Times New Roman" w:cs="Times New Roman" w:hint="eastAsia"/>
+          <w:color w:val="434343"/>
+          <w:sz w:val="24"/>
+          <w:szCs w:val="24"/>
+          <w:highlight w:val="white"/>
+        </w:rPr>
+        <w:t>0.83455)</w:t>
+      </w:r>
+      <w:r>
+        <w:rPr>
+          <w:rFonts w:ascii="Times New Roman" w:hAnsi="Times New Roman" w:cs="Times New Roman" w:hint="eastAsia"/>
+          <w:color w:val="434343"/>
+          <w:sz w:val="24"/>
+          <w:szCs w:val="24"/>
+          <w:highlight w:val="white"/>
+        </w:rPr>
+        <w:t>。平均下來大概進步了</w:t>
+      </w:r>
+      <w:r>
+        <w:rPr>
+          <w:rFonts w:ascii="Times New Roman" w:hAnsi="Times New Roman" w:cs="Times New Roman" w:hint="eastAsia"/>
+          <w:color w:val="434343"/>
+          <w:sz w:val="24"/>
+          <w:szCs w:val="24"/>
+          <w:highlight w:val="white"/>
+        </w:rPr>
+        <w:t>0.2%</w:t>
+      </w:r>
+      <w:r>
+        <w:rPr>
+          <w:rFonts w:ascii="Times New Roman" w:hAnsi="Times New Roman" w:cs="Times New Roman" w:hint="eastAsia"/>
+          <w:color w:val="434343"/>
+          <w:sz w:val="24"/>
+          <w:szCs w:val="24"/>
+          <w:highlight w:val="white"/>
+        </w:rPr>
+        <w:t>。</w:t>
+      </w:r>
+    </w:p>
+    <w:bookmarkEnd w:id="0"/>
     <w:p>
       <w:pPr>
         <w:widowControl w:val="0"/>

</xml_diff>

<commit_message>
HW4 batch_size edited, report edited
</commit_message>
<xml_diff>
--- a/hw4/Report.docx
+++ b/hw4/Report.docx
@@ -657,7 +657,6 @@
         </w:rPr>
         <w:t>預處理後利用</w:t>
       </w:r>
-      <w:proofErr w:type="spellStart"/>
       <w:r>
         <w:rPr>
           <w:rFonts w:ascii="Times New Roman" w:hAnsi="Times New Roman" w:cs="Times New Roman" w:hint="eastAsia"/>
@@ -667,7 +666,6 @@
         </w:rPr>
         <w:t>gensim</w:t>
       </w:r>
-      <w:proofErr w:type="spellEnd"/>
       <w:r>
         <w:rPr>
           <w:rFonts w:ascii="Times New Roman" w:hAnsi="Times New Roman" w:cs="Times New Roman" w:hint="eastAsia"/>
@@ -741,7 +739,7 @@
         <w:ind w:left="720"/>
         <w:contextualSpacing/>
         <w:rPr>
-          <w:rFonts w:ascii="Times New Roman" w:hAnsi="Times New Roman" w:cs="Times New Roman" w:hint="eastAsia"/>
+          <w:rFonts w:ascii="Times New Roman" w:hAnsi="Times New Roman" w:cs="Times New Roman"/>
           <w:color w:val="434343"/>
           <w:sz w:val="12"/>
           <w:szCs w:val="24"/>
@@ -788,27 +786,44 @@
           <w:sz w:val="24"/>
           <w:szCs w:val="24"/>
         </w:rPr>
-        <w:tab/>
-      </w:r>
-      <w:r>
-        <w:rPr>
-          <w:rFonts w:ascii="Times New Roman" w:hAnsi="Times New Roman" w:cs="Times New Roman" w:hint="eastAsia"/>
-          <w:b/>
-          <w:color w:val="434343"/>
-          <w:sz w:val="24"/>
-          <w:szCs w:val="24"/>
-        </w:rPr>
-        <w:t>2</w:t>
-      </w:r>
-      <w:r>
-        <w:rPr>
-          <w:rFonts w:ascii="Times New Roman" w:hAnsi="Times New Roman" w:cs="Times New Roman"/>
-          <w:b/>
-          <w:color w:val="434343"/>
-          <w:sz w:val="24"/>
-          <w:szCs w:val="24"/>
-        </w:rPr>
-        <w:t xml:space="preserve">x </w:t>
+        <w:t xml:space="preserve"> </w:t>
+      </w:r>
+      <w:r>
+        <w:rPr>
+          <w:rFonts w:ascii="Times New Roman" w:hAnsi="Times New Roman" w:cs="Times New Roman"/>
+          <w:color w:val="434343"/>
+          <w:szCs w:val="24"/>
+        </w:rPr>
+        <w:t xml:space="preserve"> </w:t>
+      </w:r>
+      <w:r>
+        <w:rPr>
+          <w:rFonts w:ascii="Times New Roman" w:hAnsi="Times New Roman" w:cs="Times New Roman"/>
+          <w:color w:val="434343"/>
+          <w:sz w:val="14"/>
+          <w:szCs w:val="24"/>
+        </w:rPr>
+        <w:t xml:space="preserve"> </w:t>
+      </w:r>
+      <w:r>
+        <w:rPr>
+          <w:rFonts w:ascii="Consolas" w:hAnsi="Consolas" w:cs="Times New Roman"/>
+          <w:b/>
+          <w:color w:val="434343"/>
+          <w:sz w:val="24"/>
+          <w:szCs w:val="24"/>
+        </w:rPr>
+        <w:t>2x</w:t>
+      </w:r>
+      <w:r>
+        <w:rPr>
+          <w:rFonts w:ascii="Times New Roman" w:hAnsi="Times New Roman" w:cs="Times New Roman"/>
+          <w:b/>
+          <w:color w:val="434343"/>
+          <w:sz w:val="24"/>
+          <w:szCs w:val="24"/>
+        </w:rPr>
+        <w:t xml:space="preserve"> </w:t>
       </w:r>
       <w:r>
         <w:rPr>
@@ -831,16 +846,16 @@
       </w:r>
       <w:r>
         <w:rPr>
-          <w:rFonts w:ascii="Times New Roman" w:hAnsi="Times New Roman" w:cs="Times New Roman" w:hint="eastAsia"/>
-          <w:color w:val="434343"/>
-          <w:sz w:val="24"/>
-          <w:szCs w:val="24"/>
-        </w:rPr>
-        <w:tab/>
-      </w:r>
-      <w:r>
-        <w:rPr>
-          <w:rFonts w:ascii="Times New Roman" w:hAnsi="Times New Roman" w:cs="Times New Roman" w:hint="eastAsia"/>
+          <w:rFonts w:ascii="Times New Roman" w:hAnsi="Times New Roman" w:cs="Times New Roman"/>
+          <w:color w:val="434343"/>
+          <w:sz w:val="24"/>
+          <w:szCs w:val="24"/>
+        </w:rPr>
+        <w:t xml:space="preserve">   </w:t>
+      </w:r>
+      <w:r>
+        <w:rPr>
+          <w:rFonts w:ascii="Consolas" w:hAnsi="Consolas" w:cs="Times New Roman"/>
           <w:color w:val="434343"/>
           <w:sz w:val="24"/>
           <w:szCs w:val="24"/>
@@ -849,7 +864,7 @@
       </w:r>
       <w:r>
         <w:rPr>
-          <w:rFonts w:ascii="Times New Roman" w:hAnsi="Times New Roman" w:cs="Times New Roman"/>
+          <w:rFonts w:ascii="Consolas" w:hAnsi="Consolas" w:cs="Times New Roman"/>
           <w:color w:val="434343"/>
           <w:sz w:val="24"/>
           <w:szCs w:val="24"/>
@@ -859,7 +874,7 @@
       <w:proofErr w:type="spellStart"/>
       <w:r>
         <w:rPr>
-          <w:rFonts w:ascii="Times New Roman" w:hAnsi="Times New Roman" w:cs="Times New Roman"/>
+          <w:rFonts w:ascii="Consolas" w:hAnsi="Consolas" w:cs="Times New Roman"/>
           <w:color w:val="434343"/>
           <w:sz w:val="24"/>
           <w:szCs w:val="24"/>
@@ -869,7 +884,7 @@
       <w:proofErr w:type="spellEnd"/>
       <w:r>
         <w:rPr>
-          <w:rFonts w:ascii="Times New Roman" w:hAnsi="Times New Roman" w:cs="Times New Roman"/>
+          <w:rFonts w:ascii="Consolas" w:hAnsi="Consolas" w:cs="Times New Roman"/>
           <w:color w:val="434343"/>
           <w:sz w:val="24"/>
           <w:szCs w:val="24"/>
@@ -882,7 +897,7 @@
         <w:widowControl w:val="0"/>
         <w:snapToGrid w:val="0"/>
         <w:spacing w:after="320" w:line="240" w:lineRule="auto"/>
-        <w:ind w:left="2880"/>
+        <w:ind w:left="720" w:firstLineChars="699" w:firstLine="1679"/>
         <w:contextualSpacing/>
         <w:rPr>
           <w:rFonts w:ascii="Times New Roman" w:hAnsi="Times New Roman" w:cs="Times New Roman"/>
@@ -891,25 +906,27 @@
           <w:szCs w:val="24"/>
         </w:rPr>
       </w:pPr>
-      <w:r>
-        <w:rPr>
-          <w:rFonts w:ascii="Times New Roman" w:hAnsi="Times New Roman" w:cs="Times New Roman" w:hint="eastAsia"/>
-          <w:b/>
-          <w:color w:val="434343"/>
-          <w:sz w:val="24"/>
-          <w:szCs w:val="24"/>
-        </w:rPr>
-        <w:t>2</w:t>
-      </w:r>
-      <w:r>
-        <w:rPr>
-          <w:rFonts w:ascii="Times New Roman" w:hAnsi="Times New Roman" w:cs="Times New Roman"/>
-          <w:b/>
-          <w:color w:val="434343"/>
-          <w:sz w:val="24"/>
-          <w:szCs w:val="24"/>
-        </w:rPr>
-        <w:t xml:space="preserve">x </w:t>
+      <w:bookmarkStart w:id="0" w:name="_GoBack"/>
+      <w:r>
+        <w:rPr>
+          <w:rFonts w:ascii="Consolas" w:hAnsi="Consolas" w:cs="Times New Roman"/>
+          <w:b/>
+          <w:color w:val="434343"/>
+          <w:sz w:val="24"/>
+          <w:szCs w:val="24"/>
+        </w:rPr>
+        <w:t>2x</w:t>
+      </w:r>
+      <w:bookmarkEnd w:id="0"/>
+      <w:r>
+        <w:rPr>
+          <w:rFonts w:ascii="Times New Roman" w:hAnsi="Times New Roman" w:cs="Times New Roman"/>
+          <w:b/>
+          <w:color w:val="434343"/>
+          <w:sz w:val="24"/>
+          <w:szCs w:val="24"/>
+        </w:rPr>
+        <w:t xml:space="preserve"> </w:t>
       </w:r>
       <w:r>
         <w:rPr>
@@ -956,11 +973,11 @@
           <w:sz w:val="24"/>
           <w:szCs w:val="24"/>
         </w:rPr>
-        <w:tab/>
-      </w:r>
-      <w:r>
-        <w:rPr>
-          <w:rFonts w:ascii="Times New Roman" w:hAnsi="Times New Roman" w:cs="Times New Roman" w:hint="eastAsia"/>
+        <w:t xml:space="preserve"> </w:t>
+      </w:r>
+      <w:r>
+        <w:rPr>
+          <w:rFonts w:ascii="Consolas" w:hAnsi="Consolas" w:cs="Times New Roman"/>
           <w:color w:val="434343"/>
           <w:sz w:val="24"/>
           <w:szCs w:val="24"/>
@@ -970,7 +987,7 @@
       <w:proofErr w:type="spellStart"/>
       <w:r>
         <w:rPr>
-          <w:rFonts w:ascii="Times New Roman" w:hAnsi="Times New Roman" w:cs="Times New Roman"/>
+          <w:rFonts w:ascii="Consolas" w:hAnsi="Consolas" w:cs="Times New Roman"/>
           <w:color w:val="434343"/>
           <w:sz w:val="24"/>
           <w:szCs w:val="24"/>
@@ -984,10 +1001,10 @@
         <w:widowControl w:val="0"/>
         <w:snapToGrid w:val="0"/>
         <w:spacing w:after="320" w:line="240" w:lineRule="auto"/>
-        <w:ind w:left="2160" w:firstLine="720"/>
+        <w:ind w:left="2160" w:firstLineChars="100" w:firstLine="220"/>
         <w:contextualSpacing/>
         <w:rPr>
-          <w:rFonts w:ascii="Times New Roman" w:hAnsi="Times New Roman" w:cs="Times New Roman"/>
+          <w:rFonts w:ascii="Consolas" w:hAnsi="Consolas" w:cs="Times New Roman"/>
           <w:color w:val="434343"/>
           <w:sz w:val="24"/>
           <w:szCs w:val="24"/>
@@ -995,9 +1012,8 @@
       </w:pPr>
       <w:r>
         <w:rPr>
-          <w:rFonts w:ascii="Times New Roman" w:hAnsi="Times New Roman" w:cs="Times New Roman" w:hint="eastAsia"/>
-          <w:color w:val="434343"/>
-          <w:sz w:val="24"/>
+          <w:rFonts w:ascii="Consolas" w:hAnsi="Consolas" w:cs="Times New Roman"/>
+          <w:color w:val="434343"/>
           <w:szCs w:val="24"/>
         </w:rPr>
         <w:t>optimizer=</w:t>
@@ -1005,18 +1021,16 @@
       <w:proofErr w:type="spellStart"/>
       <w:r>
         <w:rPr>
-          <w:rFonts w:ascii="Times New Roman" w:hAnsi="Times New Roman" w:cs="Times New Roman"/>
-          <w:color w:val="434343"/>
-          <w:sz w:val="24"/>
+          <w:rFonts w:ascii="Consolas" w:hAnsi="Consolas" w:cs="Times New Roman"/>
+          <w:color w:val="434343"/>
           <w:szCs w:val="24"/>
         </w:rPr>
         <w:t>a</w:t>
       </w:r>
       <w:r>
         <w:rPr>
-          <w:rFonts w:ascii="Times New Roman" w:hAnsi="Times New Roman" w:cs="Times New Roman" w:hint="eastAsia"/>
-          <w:color w:val="434343"/>
-          <w:sz w:val="24"/>
+          <w:rFonts w:ascii="Consolas" w:hAnsi="Consolas" w:cs="Times New Roman"/>
+          <w:color w:val="434343"/>
           <w:szCs w:val="24"/>
         </w:rPr>
         <w:t>dam</w:t>
@@ -1024,9 +1038,8 @@
       <w:proofErr w:type="spellEnd"/>
       <w:r>
         <w:rPr>
-          <w:rFonts w:ascii="Times New Roman" w:hAnsi="Times New Roman" w:cs="Times New Roman" w:hint="eastAsia"/>
-          <w:color w:val="434343"/>
-          <w:sz w:val="24"/>
+          <w:rFonts w:ascii="Consolas" w:hAnsi="Consolas" w:cs="Times New Roman"/>
+          <w:color w:val="434343"/>
           <w:szCs w:val="24"/>
         </w:rPr>
         <w:t>, loss=</w:t>
@@ -1034,14 +1047,39 @@
       <w:proofErr w:type="spellStart"/>
       <w:r>
         <w:rPr>
-          <w:rFonts w:ascii="Times New Roman" w:hAnsi="Times New Roman" w:cs="Times New Roman"/>
-          <w:color w:val="434343"/>
-          <w:sz w:val="24"/>
+          <w:rFonts w:ascii="Consolas" w:hAnsi="Consolas" w:cs="Times New Roman"/>
+          <w:color w:val="434343"/>
           <w:szCs w:val="24"/>
         </w:rPr>
         <w:t>binary_crossentropy</w:t>
       </w:r>
       <w:proofErr w:type="spellEnd"/>
+      <w:r>
+        <w:rPr>
+          <w:rFonts w:ascii="Consolas" w:hAnsi="Consolas" w:cs="Times New Roman"/>
+          <w:color w:val="434343"/>
+          <w:szCs w:val="24"/>
+        </w:rPr>
+        <w:t xml:space="preserve">, </w:t>
+      </w:r>
+      <w:proofErr w:type="spellStart"/>
+      <w:r>
+        <w:rPr>
+          <w:rFonts w:ascii="Consolas" w:hAnsi="Consolas" w:cs="Times New Roman"/>
+          <w:color w:val="434343"/>
+          <w:szCs w:val="24"/>
+        </w:rPr>
+        <w:t>batch_size</w:t>
+      </w:r>
+      <w:proofErr w:type="spellEnd"/>
+      <w:r>
+        <w:rPr>
+          <w:rFonts w:ascii="Consolas" w:hAnsi="Consolas" w:cs="Times New Roman"/>
+          <w:color w:val="434343"/>
+          <w:szCs w:val="24"/>
+        </w:rPr>
+        <w:t>=1024</w:t>
+      </w:r>
     </w:p>
     <w:p>
       <w:pPr>
@@ -1051,7 +1089,7 @@
         <w:ind w:left="720"/>
         <w:contextualSpacing/>
         <w:rPr>
-          <w:rFonts w:ascii="Times New Roman" w:hAnsi="Times New Roman" w:cs="Times New Roman" w:hint="eastAsia"/>
+          <w:rFonts w:ascii="Times New Roman" w:hAnsi="Times New Roman" w:cs="Times New Roman"/>
           <w:color w:val="434343"/>
           <w:sz w:val="12"/>
           <w:szCs w:val="24"/>
@@ -1314,43 +1352,16 @@
           <w:sz w:val="24"/>
           <w:szCs w:val="24"/>
         </w:rPr>
-        <w:t>0.83</w:t>
-      </w:r>
-      <w:r>
-        <w:rPr>
-          <w:rFonts w:ascii="Times New Roman" w:hAnsi="Times New Roman" w:cs="Times New Roman"/>
-          <w:color w:val="434343"/>
-          <w:sz w:val="24"/>
-          <w:szCs w:val="24"/>
-        </w:rPr>
-        <w:t>348</w:t>
-      </w:r>
-      <w:r>
-        <w:rPr>
-          <w:rFonts w:ascii="Times New Roman" w:hAnsi="Times New Roman" w:cs="Times New Roman" w:hint="eastAsia"/>
-          <w:color w:val="434343"/>
-          <w:sz w:val="24"/>
-          <w:szCs w:val="24"/>
-        </w:rPr>
-        <w:t xml:space="preserve">    </w:t>
-      </w:r>
-      <w:r>
-        <w:rPr>
-          <w:rFonts w:ascii="Times New Roman" w:hAnsi="Times New Roman" w:cs="Times New Roman" w:hint="eastAsia"/>
-          <w:color w:val="434343"/>
-          <w:sz w:val="24"/>
-          <w:szCs w:val="24"/>
-        </w:rPr>
-        <w:t xml:space="preserve">| </w:t>
-      </w:r>
-      <w:r>
-        <w:rPr>
-          <w:rFonts w:ascii="Times New Roman" w:hAnsi="Times New Roman" w:cs="Times New Roman" w:hint="eastAsia"/>
-          <w:color w:val="434343"/>
-          <w:sz w:val="24"/>
-          <w:szCs w:val="24"/>
-        </w:rPr>
-        <w:t xml:space="preserve">  </w:t>
+        <w:t>0.83348</w:t>
+      </w:r>
+      <w:r>
+        <w:rPr>
+          <w:rFonts w:ascii="Times New Roman" w:hAnsi="Times New Roman" w:cs="Times New Roman" w:hint="eastAsia"/>
+          <w:color w:val="434343"/>
+          <w:sz w:val="24"/>
+          <w:szCs w:val="24"/>
+        </w:rPr>
+        <w:t xml:space="preserve">    |   </w:t>
       </w:r>
       <w:r>
         <w:rPr>
@@ -1496,7 +1507,7 @@
         <w:ind w:left="720"/>
         <w:contextualSpacing/>
         <w:rPr>
-          <w:rFonts w:ascii="Times New Roman" w:hAnsi="Times New Roman" w:cs="Times New Roman" w:hint="eastAsia"/>
+          <w:rFonts w:ascii="Times New Roman" w:hAnsi="Times New Roman" w:cs="Times New Roman"/>
           <w:color w:val="434343"/>
           <w:sz w:val="24"/>
           <w:szCs w:val="24"/>
@@ -1639,43 +1650,7 @@
           <w:sz w:val="24"/>
           <w:szCs w:val="24"/>
         </w:rPr>
-        <w:t xml:space="preserve"> </w:t>
-      </w:r>
-      <w:r>
-        <w:rPr>
-          <w:rFonts w:ascii="Times New Roman" w:hAnsi="Times New Roman" w:cs="Times New Roman" w:hint="eastAsia"/>
-          <w:color w:val="434343"/>
-          <w:sz w:val="24"/>
-          <w:szCs w:val="24"/>
-        </w:rPr>
-        <w:t xml:space="preserve">  </w:t>
-      </w:r>
-      <w:r>
-        <w:rPr>
-          <w:rFonts w:ascii="Times New Roman" w:hAnsi="Times New Roman" w:cs="Times New Roman" w:hint="eastAsia"/>
-          <w:color w:val="434343"/>
-          <w:sz w:val="24"/>
-          <w:szCs w:val="24"/>
-        </w:rPr>
-        <w:t xml:space="preserve"> </w:t>
-      </w:r>
-      <w:r>
-        <w:rPr>
-          <w:rFonts w:ascii="Times New Roman" w:hAnsi="Times New Roman" w:cs="Times New Roman" w:hint="eastAsia"/>
-          <w:color w:val="434343"/>
-          <w:sz w:val="24"/>
-          <w:szCs w:val="24"/>
-        </w:rPr>
-        <w:t>|</w:t>
-      </w:r>
-      <w:r>
-        <w:rPr>
-          <w:rFonts w:ascii="Times New Roman" w:hAnsi="Times New Roman" w:cs="Times New Roman" w:hint="eastAsia"/>
-          <w:color w:val="434343"/>
-          <w:sz w:val="24"/>
-          <w:szCs w:val="24"/>
-        </w:rPr>
-        <w:t xml:space="preserve">   </w:t>
+        <w:t xml:space="preserve">    |   </w:t>
       </w:r>
       <w:r>
         <w:rPr>
@@ -1723,7 +1698,7 @@
         <w:ind w:left="720"/>
         <w:contextualSpacing/>
         <w:rPr>
-          <w:rFonts w:ascii="Times New Roman" w:hAnsi="Times New Roman" w:cs="Times New Roman" w:hint="eastAsia"/>
+          <w:rFonts w:ascii="Times New Roman" w:hAnsi="Times New Roman" w:cs="Times New Roman"/>
           <w:color w:val="434343"/>
           <w:sz w:val="24"/>
           <w:szCs w:val="24"/>
@@ -2078,7 +2053,7 @@
         <w:ind w:left="720"/>
         <w:contextualSpacing/>
         <w:rPr>
-          <w:rFonts w:ascii="Times New Roman" w:hAnsi="Times New Roman" w:cs="Times New Roman" w:hint="eastAsia"/>
+          <w:rFonts w:ascii="Times New Roman" w:hAnsi="Times New Roman" w:cs="Times New Roman"/>
           <w:color w:val="434343"/>
           <w:sz w:val="12"/>
           <w:szCs w:val="24"/>
@@ -2093,7 +2068,7 @@
         <w:ind w:left="720"/>
         <w:contextualSpacing/>
         <w:rPr>
-          <w:rFonts w:ascii="Times New Roman" w:hAnsi="Times New Roman" w:cs="Times New Roman"/>
+          <w:rFonts w:ascii="Consolas" w:hAnsi="Consolas" w:cs="Times New Roman"/>
           <w:color w:val="434343"/>
           <w:sz w:val="24"/>
           <w:szCs w:val="24"/>
@@ -2125,7 +2100,33 @@
           <w:sz w:val="24"/>
           <w:szCs w:val="24"/>
         </w:rPr>
-        <w:tab/>
+        <w:t xml:space="preserve"> </w:t>
+      </w:r>
+      <w:r>
+        <w:rPr>
+          <w:rFonts w:ascii="Times New Roman" w:hAnsi="Times New Roman" w:cs="Times New Roman"/>
+          <w:color w:val="434343"/>
+          <w:szCs w:val="24"/>
+        </w:rPr>
+        <w:t xml:space="preserve"> </w:t>
+      </w:r>
+      <w:r>
+        <w:rPr>
+          <w:rFonts w:ascii="Times New Roman" w:hAnsi="Times New Roman" w:cs="Times New Roman"/>
+          <w:color w:val="434343"/>
+          <w:sz w:val="12"/>
+          <w:szCs w:val="24"/>
+        </w:rPr>
+        <w:t xml:space="preserve">   </w:t>
+      </w:r>
+      <w:r>
+        <w:rPr>
+          <w:rFonts w:ascii="Times New Roman" w:hAnsi="Times New Roman" w:cs="Times New Roman"/>
+          <w:color w:val="434343"/>
+          <w:sz w:val="14"/>
+          <w:szCs w:val="24"/>
+        </w:rPr>
+        <w:t xml:space="preserve"> </w:t>
       </w:r>
       <w:r>
         <w:rPr>
@@ -2154,22 +2155,21 @@
           <w:sz w:val="24"/>
           <w:szCs w:val="24"/>
         </w:rPr>
-        <w:t xml:space="preserve">: </w:t>
-      </w:r>
-      <w:r>
-        <w:rPr>
-          <w:rFonts w:ascii="Times New Roman" w:hAnsi="Times New Roman" w:cs="Times New Roman"/>
-          <w:color w:val="434343"/>
-          <w:sz w:val="24"/>
-          <w:szCs w:val="24"/>
-        </w:rPr>
-        <w:tab/>
+        <w:t xml:space="preserve">:      </w:t>
+      </w:r>
+      <w:r>
+        <w:rPr>
+          <w:rFonts w:ascii="Consolas" w:hAnsi="Consolas" w:cs="Times New Roman"/>
+          <w:color w:val="434343"/>
+          <w:sz w:val="24"/>
+          <w:szCs w:val="24"/>
+        </w:rPr>
         <w:t>units=64, activation=</w:t>
       </w:r>
       <w:proofErr w:type="spellStart"/>
       <w:r>
         <w:rPr>
-          <w:rFonts w:ascii="Times New Roman" w:hAnsi="Times New Roman" w:cs="Times New Roman"/>
+          <w:rFonts w:ascii="Consolas" w:hAnsi="Consolas" w:cs="Times New Roman"/>
           <w:color w:val="434343"/>
           <w:sz w:val="24"/>
           <w:szCs w:val="24"/>
@@ -2183,7 +2183,7 @@
         <w:widowControl w:val="0"/>
         <w:snapToGrid w:val="0"/>
         <w:spacing w:after="320" w:line="240" w:lineRule="auto"/>
-        <w:ind w:left="720"/>
+        <w:ind w:left="720" w:firstLineChars="763" w:firstLine="1833"/>
         <w:contextualSpacing/>
         <w:rPr>
           <w:rFonts w:ascii="Times New Roman" w:hAnsi="Times New Roman" w:cs="Times New Roman"/>
@@ -2195,33 +2195,6 @@
       <w:r>
         <w:rPr>
           <w:rFonts w:ascii="Times New Roman" w:hAnsi="Times New Roman" w:cs="Times New Roman"/>
-          <w:color w:val="434343"/>
-          <w:sz w:val="24"/>
-          <w:szCs w:val="24"/>
-        </w:rPr>
-        <w:tab/>
-      </w:r>
-      <w:r>
-        <w:rPr>
-          <w:rFonts w:ascii="Times New Roman" w:hAnsi="Times New Roman" w:cs="Times New Roman"/>
-          <w:color w:val="434343"/>
-          <w:sz w:val="24"/>
-          <w:szCs w:val="24"/>
-        </w:rPr>
-        <w:tab/>
-      </w:r>
-      <w:r>
-        <w:rPr>
-          <w:rFonts w:ascii="Times New Roman" w:hAnsi="Times New Roman" w:cs="Times New Roman"/>
-          <w:color w:val="434343"/>
-          <w:sz w:val="24"/>
-          <w:szCs w:val="24"/>
-        </w:rPr>
-        <w:tab/>
-      </w:r>
-      <w:r>
-        <w:rPr>
-          <w:rFonts w:ascii="Times New Roman" w:hAnsi="Times New Roman" w:cs="Times New Roman"/>
           <w:b/>
           <w:color w:val="434343"/>
           <w:sz w:val="24"/>
@@ -2236,20 +2209,11 @@
           <w:sz w:val="24"/>
           <w:szCs w:val="24"/>
         </w:rPr>
-        <w:t>:</w:t>
-      </w:r>
-      <w:r>
-        <w:rPr>
-          <w:rFonts w:ascii="Times New Roman" w:hAnsi="Times New Roman" w:cs="Times New Roman"/>
-          <w:color w:val="434343"/>
-          <w:sz w:val="24"/>
-          <w:szCs w:val="24"/>
-        </w:rPr>
-        <w:tab/>
-      </w:r>
-      <w:r>
-        <w:rPr>
-          <w:rFonts w:ascii="Times New Roman" w:hAnsi="Times New Roman" w:cs="Times New Roman"/>
+        <w:t xml:space="preserve">:  </w:t>
+      </w:r>
+      <w:r>
+        <w:rPr>
+          <w:rFonts w:ascii="Consolas" w:hAnsi="Consolas" w:cs="Times New Roman"/>
           <w:color w:val="434343"/>
           <w:sz w:val="24"/>
           <w:szCs w:val="24"/>
@@ -2258,12 +2222,89 @@
       </w:r>
       <w:r>
         <w:rPr>
-          <w:rFonts w:ascii="Times New Roman" w:hAnsi="Times New Roman" w:cs="Times New Roman"/>
+          <w:rFonts w:ascii="Consolas" w:hAnsi="Consolas" w:cs="Times New Roman"/>
           <w:color w:val="434343"/>
           <w:sz w:val="24"/>
           <w:szCs w:val="24"/>
         </w:rPr>
         <w:t>0.2</w:t>
+      </w:r>
+    </w:p>
+    <w:p>
+      <w:pPr>
+        <w:widowControl w:val="0"/>
+        <w:snapToGrid w:val="0"/>
+        <w:spacing w:after="320" w:line="240" w:lineRule="auto"/>
+        <w:ind w:firstLineChars="1160" w:firstLine="2552"/>
+        <w:contextualSpacing/>
+        <w:rPr>
+          <w:rFonts w:ascii="Consolas" w:hAnsi="Consolas" w:cs="Times New Roman"/>
+          <w:color w:val="434343"/>
+          <w:sz w:val="24"/>
+          <w:szCs w:val="24"/>
+        </w:rPr>
+      </w:pPr>
+      <w:r>
+        <w:rPr>
+          <w:rFonts w:ascii="Consolas" w:hAnsi="Consolas" w:cs="Times New Roman"/>
+          <w:color w:val="434343"/>
+          <w:szCs w:val="24"/>
+        </w:rPr>
+        <w:t>optimizer=</w:t>
+      </w:r>
+      <w:proofErr w:type="spellStart"/>
+      <w:r>
+        <w:rPr>
+          <w:rFonts w:ascii="Consolas" w:hAnsi="Consolas" w:cs="Times New Roman"/>
+          <w:color w:val="434343"/>
+          <w:szCs w:val="24"/>
+        </w:rPr>
+        <w:t>adam</w:t>
+      </w:r>
+      <w:proofErr w:type="spellEnd"/>
+      <w:r>
+        <w:rPr>
+          <w:rFonts w:ascii="Consolas" w:hAnsi="Consolas" w:cs="Times New Roman"/>
+          <w:color w:val="434343"/>
+          <w:szCs w:val="24"/>
+        </w:rPr>
+        <w:t>, loss=</w:t>
+      </w:r>
+      <w:proofErr w:type="spellStart"/>
+      <w:r>
+        <w:rPr>
+          <w:rFonts w:ascii="Consolas" w:hAnsi="Consolas" w:cs="Times New Roman"/>
+          <w:color w:val="434343"/>
+          <w:szCs w:val="24"/>
+        </w:rPr>
+        <w:t>binary_crossentropy</w:t>
+      </w:r>
+      <w:proofErr w:type="spellEnd"/>
+      <w:r>
+        <w:rPr>
+          <w:rFonts w:ascii="Consolas" w:hAnsi="Consolas" w:cs="Times New Roman"/>
+          <w:color w:val="434343"/>
+          <w:szCs w:val="24"/>
+        </w:rPr>
+        <w:t xml:space="preserve">, </w:t>
+      </w:r>
+      <w:proofErr w:type="spellStart"/>
+      <w:r>
+        <w:rPr>
+          <w:rFonts w:ascii="Consolas" w:hAnsi="Consolas" w:cs="Times New Roman"/>
+          <w:color w:val="434343"/>
+          <w:szCs w:val="24"/>
+        </w:rPr>
+        <w:t>batch_size</w:t>
+      </w:r>
+      <w:proofErr w:type="spellEnd"/>
+      <w:r>
+        <w:rPr>
+          <w:rFonts w:ascii="Consolas" w:hAnsi="Consolas" w:cs="Times New Roman"/>
+          <w:color w:val="434343"/>
+          <w:szCs w:val="24"/>
+        </w:rPr>
+        <w:t>=1024</w:t>
       </w:r>
     </w:p>
     <w:p>
@@ -2274,71 +2315,7 @@
         <w:ind w:left="2160" w:firstLine="720"/>
         <w:contextualSpacing/>
         <w:rPr>
-          <w:rFonts w:ascii="Times New Roman" w:hAnsi="Times New Roman" w:cs="Times New Roman" w:hint="eastAsia"/>
-          <w:color w:val="434343"/>
-          <w:sz w:val="24"/>
-          <w:szCs w:val="24"/>
-        </w:rPr>
-      </w:pPr>
-      <w:r>
-        <w:rPr>
-          <w:rFonts w:ascii="Times New Roman" w:hAnsi="Times New Roman" w:cs="Times New Roman" w:hint="eastAsia"/>
-          <w:color w:val="434343"/>
-          <w:sz w:val="24"/>
-          <w:szCs w:val="24"/>
-        </w:rPr>
-        <w:t>optimizer=</w:t>
-      </w:r>
-      <w:proofErr w:type="spellStart"/>
-      <w:r>
-        <w:rPr>
-          <w:rFonts w:ascii="Times New Roman" w:hAnsi="Times New Roman" w:cs="Times New Roman"/>
-          <w:color w:val="434343"/>
-          <w:sz w:val="24"/>
-          <w:szCs w:val="24"/>
-        </w:rPr>
-        <w:t>a</w:t>
-      </w:r>
-      <w:r>
-        <w:rPr>
-          <w:rFonts w:ascii="Times New Roman" w:hAnsi="Times New Roman" w:cs="Times New Roman" w:hint="eastAsia"/>
-          <w:color w:val="434343"/>
-          <w:sz w:val="24"/>
-          <w:szCs w:val="24"/>
-        </w:rPr>
-        <w:t>dam</w:t>
-      </w:r>
-      <w:proofErr w:type="spellEnd"/>
-      <w:r>
-        <w:rPr>
-          <w:rFonts w:ascii="Times New Roman" w:hAnsi="Times New Roman" w:cs="Times New Roman" w:hint="eastAsia"/>
-          <w:color w:val="434343"/>
-          <w:sz w:val="24"/>
-          <w:szCs w:val="24"/>
-        </w:rPr>
-        <w:t>, loss=</w:t>
-      </w:r>
-      <w:proofErr w:type="spellStart"/>
-      <w:r>
-        <w:rPr>
-          <w:rFonts w:ascii="Times New Roman" w:hAnsi="Times New Roman" w:cs="Times New Roman"/>
-          <w:color w:val="434343"/>
-          <w:sz w:val="24"/>
-          <w:szCs w:val="24"/>
-        </w:rPr>
-        <w:t>binary_crossentropy</w:t>
-      </w:r>
-      <w:proofErr w:type="spellEnd"/>
-    </w:p>
-    <w:p>
-      <w:pPr>
-        <w:widowControl w:val="0"/>
-        <w:snapToGrid w:val="0"/>
-        <w:spacing w:after="320" w:line="240" w:lineRule="auto"/>
-        <w:ind w:left="720"/>
-        <w:contextualSpacing/>
-        <w:rPr>
-          <w:rFonts w:ascii="Times New Roman" w:hAnsi="Times New Roman" w:cs="Times New Roman" w:hint="eastAsia"/>
+          <w:rFonts w:ascii="Times New Roman" w:hAnsi="Times New Roman" w:cs="Times New Roman"/>
           <w:color w:val="434343"/>
           <w:sz w:val="12"/>
           <w:szCs w:val="24"/>
@@ -2686,16 +2663,7 @@
           <w:color w:val="434343"/>
         </w:rPr>
         <w:lastRenderedPageBreak/>
-        <w:t xml:space="preserve"> (1%) </w:t>
-      </w:r>
-      <w:bookmarkStart w:id="0" w:name="_GoBack"/>
-      <w:r>
-        <w:rPr>
-          <w:rFonts w:ascii="Gungsuh" w:eastAsia="Gungsuh" w:hAnsi="Gungsuh" w:cs="Gungsuh"/>
-          <w:b/>
-          <w:color w:val="434343"/>
-        </w:rPr>
-        <w:t>請比較bag of word與RNN兩種不同model對於"today is a good day, but it is hot"與"today is hot, but it is a good day"這兩句的情緒分數，並討論造成差異的原因。</w:t>
+        <w:t xml:space="preserve"> (1%) 請比較bag of word與RNN兩種不同model對於"today is a good day, but it is hot"與"today is hot, but it is a good day"這兩句的情緒分數，並討論造成差異的原因。</w:t>
       </w:r>
       <w:r>
         <w:rPr>
@@ -3044,11 +3012,21 @@
       <w:r>
         <w:rPr>
           <w:rFonts w:ascii="Times New Roman" w:hAnsi="Times New Roman" w:cs="Times New Roman" w:hint="eastAsia"/>
-          <w:color w:val="434343"/>
-          <w:sz w:val="24"/>
-          <w:szCs w:val="24"/>
-        </w:rPr>
-        <w:t>第一句：</w:t>
+          <w:b/>
+          <w:color w:val="434343"/>
+          <w:sz w:val="24"/>
+          <w:szCs w:val="24"/>
+        </w:rPr>
+        <w:t>第一句</w:t>
+      </w:r>
+      <w:r>
+        <w:rPr>
+          <w:rFonts w:ascii="Times New Roman" w:hAnsi="Times New Roman" w:cs="Times New Roman" w:hint="eastAsia"/>
+          <w:color w:val="434343"/>
+          <w:sz w:val="24"/>
+          <w:szCs w:val="24"/>
+        </w:rPr>
+        <w:t>：</w:t>
       </w:r>
       <w:r>
         <w:rPr>
@@ -3203,11 +3181,21 @@
       <w:r>
         <w:rPr>
           <w:rFonts w:ascii="Times New Roman" w:hAnsi="Times New Roman" w:cs="Times New Roman" w:hint="eastAsia"/>
-          <w:color w:val="434343"/>
-          <w:sz w:val="24"/>
-          <w:szCs w:val="24"/>
-        </w:rPr>
-        <w:t>第二句：</w:t>
+          <w:b/>
+          <w:color w:val="434343"/>
+          <w:sz w:val="24"/>
+          <w:szCs w:val="24"/>
+        </w:rPr>
+        <w:t>第二句</w:t>
+      </w:r>
+      <w:r>
+        <w:rPr>
+          <w:rFonts w:ascii="Times New Roman" w:hAnsi="Times New Roman" w:cs="Times New Roman" w:hint="eastAsia"/>
+          <w:color w:val="434343"/>
+          <w:sz w:val="24"/>
+          <w:szCs w:val="24"/>
+        </w:rPr>
+        <w:t>：</w:t>
       </w:r>
       <w:r>
         <w:rPr>
@@ -3363,11 +3351,21 @@
       <w:r>
         <w:rPr>
           <w:rFonts w:ascii="Times New Roman" w:hAnsi="Times New Roman" w:cs="Times New Roman" w:hint="eastAsia"/>
-          <w:color w:val="434343"/>
-          <w:sz w:val="24"/>
-          <w:szCs w:val="24"/>
-        </w:rPr>
-        <w:t>第一句：</w:t>
+          <w:b/>
+          <w:color w:val="434343"/>
+          <w:sz w:val="24"/>
+          <w:szCs w:val="24"/>
+        </w:rPr>
+        <w:t>第一句</w:t>
+      </w:r>
+      <w:r>
+        <w:rPr>
+          <w:rFonts w:ascii="Times New Roman" w:hAnsi="Times New Roman" w:cs="Times New Roman" w:hint="eastAsia"/>
+          <w:color w:val="434343"/>
+          <w:sz w:val="24"/>
+          <w:szCs w:val="24"/>
+        </w:rPr>
+        <w:t>：</w:t>
       </w:r>
       <w:r>
         <w:rPr>
@@ -3522,11 +3520,21 @@
       <w:r>
         <w:rPr>
           <w:rFonts w:ascii="Times New Roman" w:hAnsi="Times New Roman" w:cs="Times New Roman" w:hint="eastAsia"/>
-          <w:color w:val="434343"/>
-          <w:sz w:val="24"/>
-          <w:szCs w:val="24"/>
-        </w:rPr>
-        <w:t>第二句：</w:t>
+          <w:b/>
+          <w:color w:val="434343"/>
+          <w:sz w:val="24"/>
+          <w:szCs w:val="24"/>
+        </w:rPr>
+        <w:t>第二句</w:t>
+      </w:r>
+      <w:r>
+        <w:rPr>
+          <w:rFonts w:ascii="Times New Roman" w:hAnsi="Times New Roman" w:cs="Times New Roman" w:hint="eastAsia"/>
+          <w:color w:val="434343"/>
+          <w:sz w:val="24"/>
+          <w:szCs w:val="24"/>
+        </w:rPr>
+        <w:t>：</w:t>
       </w:r>
       <w:r>
         <w:rPr>
@@ -3867,7 +3875,22 @@
         <w:ind w:left="720"/>
         <w:contextualSpacing/>
         <w:rPr>
-          <w:rFonts w:ascii="Times New Roman" w:hAnsi="Times New Roman" w:cs="Times New Roman" w:hint="eastAsia"/>
+          <w:rFonts w:ascii="Times New Roman" w:hAnsi="Times New Roman" w:cs="Times New Roman"/>
+          <w:color w:val="434343"/>
+          <w:sz w:val="24"/>
+          <w:szCs w:val="24"/>
+        </w:rPr>
+      </w:pPr>
+    </w:p>
+    <w:p>
+      <w:pPr>
+        <w:widowControl w:val="0"/>
+        <w:snapToGrid w:val="0"/>
+        <w:spacing w:after="320"/>
+        <w:ind w:left="720"/>
+        <w:contextualSpacing/>
+        <w:rPr>
+          <w:rFonts w:ascii="Times New Roman" w:hAnsi="Times New Roman" w:cs="Times New Roman"/>
           <w:color w:val="434343"/>
           <w:sz w:val="24"/>
           <w:szCs w:val="24"/>
@@ -4015,7 +4038,7 @@
         <w:ind w:left="720" w:firstLine="720"/>
         <w:contextualSpacing/>
         <w:rPr>
-          <w:rFonts w:ascii="Times New Roman" w:hAnsi="Times New Roman" w:cs="Times New Roman" w:hint="eastAsia"/>
+          <w:rFonts w:ascii="Times New Roman" w:hAnsi="Times New Roman" w:cs="Times New Roman"/>
           <w:color w:val="434343"/>
           <w:sz w:val="24"/>
           <w:szCs w:val="24"/>
@@ -4213,7 +4236,7 @@
         <w:ind w:left="720" w:firstLine="720"/>
         <w:contextualSpacing/>
         <w:rPr>
-          <w:rFonts w:ascii="Times New Roman" w:hAnsi="Times New Roman" w:cs="Times New Roman" w:hint="eastAsia"/>
+          <w:rFonts w:ascii="Times New Roman" w:hAnsi="Times New Roman" w:cs="Times New Roman"/>
           <w:color w:val="434343"/>
           <w:sz w:val="24"/>
           <w:szCs w:val="24"/>
@@ -4432,57 +4455,79 @@
           <w:szCs w:val="24"/>
           <w:highlight w:val="white"/>
         </w:rPr>
-        <w:t>這是由於某些標點符號對文字的情緒有決定性的影響，最明顯的為</w:t>
-      </w:r>
-      <w:r>
-        <w:rPr>
-          <w:rFonts w:ascii="Times New Roman" w:hAnsi="Times New Roman" w:cs="Times New Roman" w:hint="eastAsia"/>
-          <w:color w:val="434343"/>
-          <w:sz w:val="24"/>
-          <w:szCs w:val="24"/>
-          <w:highlight w:val="white"/>
-        </w:rPr>
-        <w:t xml:space="preserve"> ! </w:t>
-      </w:r>
-      <w:r>
-        <w:rPr>
-          <w:rFonts w:ascii="Times New Roman" w:hAnsi="Times New Roman" w:cs="Times New Roman" w:hint="eastAsia"/>
-          <w:color w:val="434343"/>
-          <w:sz w:val="24"/>
-          <w:szCs w:val="24"/>
-          <w:highlight w:val="white"/>
-        </w:rPr>
-        <w:t>和</w:t>
-      </w:r>
-      <w:r>
-        <w:rPr>
-          <w:rFonts w:ascii="Times New Roman" w:hAnsi="Times New Roman" w:cs="Times New Roman" w:hint="eastAsia"/>
-          <w:color w:val="434343"/>
-          <w:sz w:val="24"/>
-          <w:szCs w:val="24"/>
-          <w:highlight w:val="white"/>
-        </w:rPr>
-        <w:t xml:space="preserve"> ?</w:t>
-      </w:r>
-      <w:r>
-        <w:rPr>
-          <w:rFonts w:ascii="Times New Roman" w:hAnsi="Times New Roman" w:cs="Times New Roman" w:hint="eastAsia"/>
-          <w:color w:val="434343"/>
-          <w:sz w:val="24"/>
-          <w:szCs w:val="24"/>
-          <w:highlight w:val="white"/>
-        </w:rPr>
-        <w:t xml:space="preserve"> </w:t>
-      </w:r>
-      <w:r>
-        <w:rPr>
-          <w:rFonts w:ascii="Times New Roman" w:hAnsi="Times New Roman" w:cs="Times New Roman" w:hint="eastAsia"/>
-          <w:color w:val="434343"/>
-          <w:sz w:val="24"/>
-          <w:szCs w:val="24"/>
-          <w:highlight w:val="white"/>
-        </w:rPr>
-        <w:t>兩種。</w:t>
+        <w:t>大約</w:t>
+      </w:r>
+      <w:r>
+        <w:rPr>
+          <w:rFonts w:ascii="Times New Roman" w:hAnsi="Times New Roman" w:cs="Times New Roman" w:hint="eastAsia"/>
+          <w:b/>
+          <w:color w:val="434343"/>
+          <w:sz w:val="24"/>
+          <w:szCs w:val="24"/>
+          <w:highlight w:val="white"/>
+        </w:rPr>
+        <w:t>降低了</w:t>
+      </w:r>
+      <w:r>
+        <w:rPr>
+          <w:rFonts w:ascii="Times New Roman" w:hAnsi="Times New Roman" w:cs="Times New Roman" w:hint="eastAsia"/>
+          <w:b/>
+          <w:color w:val="434343"/>
+          <w:sz w:val="24"/>
+          <w:szCs w:val="24"/>
+          <w:highlight w:val="white"/>
+        </w:rPr>
+        <w:t xml:space="preserve">1% </w:t>
+      </w:r>
+      <w:r>
+        <w:rPr>
+          <w:rFonts w:ascii="Times New Roman" w:hAnsi="Times New Roman" w:cs="Times New Roman" w:hint="eastAsia"/>
+          <w:color w:val="434343"/>
+          <w:sz w:val="24"/>
+          <w:szCs w:val="24"/>
+          <w:highlight w:val="white"/>
+        </w:rPr>
+        <w:t>的準確率，算是</w:t>
+      </w:r>
+      <w:r>
+        <w:rPr>
+          <w:rFonts w:ascii="Times New Roman" w:hAnsi="Times New Roman" w:cs="Times New Roman" w:hint="eastAsia"/>
+          <w:color w:val="434343"/>
+          <w:sz w:val="24"/>
+          <w:szCs w:val="24"/>
+          <w:highlight w:val="white"/>
+        </w:rPr>
+        <w:t>有</w:t>
+      </w:r>
+      <w:r>
+        <w:rPr>
+          <w:rFonts w:ascii="Times New Roman" w:hAnsi="Times New Roman" w:cs="Times New Roman" w:hint="eastAsia"/>
+          <w:color w:val="434343"/>
+          <w:sz w:val="24"/>
+          <w:szCs w:val="24"/>
+          <w:highlight w:val="white"/>
+        </w:rPr>
+        <w:t>相當明顯</w:t>
+      </w:r>
+      <w:r>
+        <w:rPr>
+          <w:rFonts w:ascii="Times New Roman" w:hAnsi="Times New Roman" w:cs="Times New Roman" w:hint="eastAsia"/>
+          <w:color w:val="434343"/>
+          <w:sz w:val="24"/>
+          <w:szCs w:val="24"/>
+          <w:highlight w:val="white"/>
+        </w:rPr>
+        <w:t>的差異</w:t>
+      </w:r>
+      <w:r>
+        <w:rPr>
+          <w:rFonts w:ascii="Times New Roman" w:hAnsi="Times New Roman" w:cs="Times New Roman" w:hint="eastAsia"/>
+          <w:color w:val="434343"/>
+          <w:sz w:val="24"/>
+          <w:szCs w:val="24"/>
+          <w:highlight w:val="white"/>
+        </w:rPr>
+        <w:t>。</w:t>
       </w:r>
     </w:p>
     <w:p>
@@ -4508,37 +4553,47 @@
           <w:szCs w:val="24"/>
           <w:highlight w:val="white"/>
         </w:rPr>
-        <w:t xml:space="preserve">　　例如有些句子去掉標點後會幾乎看不出情緒成分，但若加上驚嘆號的話就可以較明顯的看出情緒。</w:t>
-      </w:r>
-      <w:r>
-        <w:rPr>
-          <w:rFonts w:ascii="Times New Roman" w:hAnsi="Times New Roman" w:cs="Times New Roman" w:hint="eastAsia"/>
-          <w:color w:val="434343"/>
-          <w:sz w:val="24"/>
-          <w:szCs w:val="24"/>
-          <w:highlight w:val="white"/>
-        </w:rPr>
-        <w:t>而問號則關係到句子是否為疑問句，也可能</w:t>
-      </w:r>
-      <w:r>
-        <w:rPr>
-          <w:rFonts w:ascii="Times New Roman" w:hAnsi="Times New Roman" w:cs="Times New Roman" w:hint="eastAsia"/>
-          <w:color w:val="434343"/>
-          <w:sz w:val="24"/>
-          <w:szCs w:val="24"/>
-          <w:highlight w:val="white"/>
-        </w:rPr>
-        <w:t>對預測產生影響</w:t>
-      </w:r>
-      <w:r>
-        <w:rPr>
-          <w:rFonts w:ascii="Times New Roman" w:hAnsi="Times New Roman" w:cs="Times New Roman" w:hint="eastAsia"/>
-          <w:color w:val="434343"/>
-          <w:sz w:val="24"/>
-          <w:szCs w:val="24"/>
-          <w:highlight w:val="white"/>
-        </w:rPr>
-        <w:t>。除了這兩種外，刪節號</w:t>
+        <w:t xml:space="preserve">　　</w:t>
+      </w:r>
+      <w:r>
+        <w:rPr>
+          <w:rFonts w:ascii="Times New Roman" w:hAnsi="Times New Roman" w:cs="Times New Roman" w:hint="eastAsia"/>
+          <w:color w:val="434343"/>
+          <w:sz w:val="24"/>
+          <w:szCs w:val="24"/>
+          <w:highlight w:val="white"/>
+        </w:rPr>
+        <w:t>這是由於某些標點符號對文字的情緒有決定性的影響，最明顯的為</w:t>
+      </w:r>
+      <w:r>
+        <w:rPr>
+          <w:rFonts w:ascii="Times New Roman" w:hAnsi="Times New Roman" w:cs="Times New Roman" w:hint="eastAsia"/>
+          <w:color w:val="434343"/>
+          <w:sz w:val="24"/>
+          <w:szCs w:val="24"/>
+          <w:highlight w:val="white"/>
+        </w:rPr>
+        <w:t xml:space="preserve"> ! </w:t>
+      </w:r>
+      <w:r>
+        <w:rPr>
+          <w:rFonts w:ascii="Times New Roman" w:hAnsi="Times New Roman" w:cs="Times New Roman" w:hint="eastAsia"/>
+          <w:color w:val="434343"/>
+          <w:sz w:val="24"/>
+          <w:szCs w:val="24"/>
+          <w:highlight w:val="white"/>
+        </w:rPr>
+        <w:t>和</w:t>
+      </w:r>
+      <w:r>
+        <w:rPr>
+          <w:rFonts w:ascii="Times New Roman" w:hAnsi="Times New Roman" w:cs="Times New Roman" w:hint="eastAsia"/>
+          <w:color w:val="434343"/>
+          <w:sz w:val="24"/>
+          <w:szCs w:val="24"/>
+          <w:highlight w:val="white"/>
+        </w:rPr>
+        <w:t xml:space="preserve"> ?</w:t>
       </w:r>
       <w:r>
         <w:rPr>
@@ -4552,53 +4607,13 @@
       </w:r>
       <w:r>
         <w:rPr>
-          <w:rFonts w:ascii="Times New Roman" w:hAnsi="Times New Roman" w:cs="Times New Roman"/>
-          <w:color w:val="434343"/>
-          <w:sz w:val="24"/>
-          <w:szCs w:val="24"/>
-          <w:highlight w:val="white"/>
-        </w:rPr>
-        <w:t>…</w:t>
-      </w:r>
-      <w:r>
-        <w:rPr>
-          <w:rFonts w:ascii="Times New Roman" w:hAnsi="Times New Roman" w:cs="Times New Roman" w:hint="eastAsia"/>
-          <w:color w:val="434343"/>
-          <w:sz w:val="24"/>
-          <w:szCs w:val="24"/>
-          <w:highlight w:val="white"/>
-        </w:rPr>
-        <w:t xml:space="preserve"> </w:t>
-      </w:r>
-      <w:r>
-        <w:rPr>
-          <w:rFonts w:ascii="Times New Roman" w:hAnsi="Times New Roman" w:cs="Times New Roman" w:hint="eastAsia"/>
-          <w:color w:val="434343"/>
-          <w:sz w:val="24"/>
-          <w:szCs w:val="24"/>
-          <w:highlight w:val="white"/>
-        </w:rPr>
-        <w:t>等符號也</w:t>
-      </w:r>
-      <w:r>
-        <w:rPr>
-          <w:rFonts w:ascii="Times New Roman" w:hAnsi="Times New Roman" w:cs="Times New Roman" w:hint="eastAsia"/>
-          <w:color w:val="434343"/>
-          <w:sz w:val="24"/>
-          <w:szCs w:val="24"/>
-          <w:highlight w:val="white"/>
-        </w:rPr>
-        <w:t>可能有一些</w:t>
-      </w:r>
-      <w:r>
-        <w:rPr>
-          <w:rFonts w:ascii="Times New Roman" w:hAnsi="Times New Roman" w:cs="Times New Roman" w:hint="eastAsia"/>
-          <w:color w:val="434343"/>
-          <w:sz w:val="24"/>
-          <w:szCs w:val="24"/>
-          <w:highlight w:val="white"/>
-        </w:rPr>
-        <w:t>影響。</w:t>
+          <w:rFonts w:ascii="Times New Roman" w:hAnsi="Times New Roman" w:cs="Times New Roman" w:hint="eastAsia"/>
+          <w:color w:val="434343"/>
+          <w:sz w:val="24"/>
+          <w:szCs w:val="24"/>
+          <w:highlight w:val="white"/>
+        </w:rPr>
+        <w:t>兩種。</w:t>
       </w:r>
     </w:p>
     <w:p>
@@ -4609,7 +4624,7 @@
         <w:ind w:left="720"/>
         <w:contextualSpacing/>
         <w:rPr>
-          <w:rFonts w:ascii="Times New Roman" w:hAnsi="Times New Roman" w:cs="Times New Roman" w:hint="eastAsia"/>
+          <w:rFonts w:ascii="Times New Roman" w:hAnsi="Times New Roman" w:cs="Times New Roman"/>
           <w:color w:val="434343"/>
           <w:sz w:val="24"/>
           <w:szCs w:val="24"/>
@@ -4624,7 +4639,107 @@
           <w:szCs w:val="24"/>
           <w:highlight w:val="white"/>
         </w:rPr>
-        <w:t xml:space="preserve">　　</w:t>
+        <w:t>例如有些句子去掉標點後會幾乎看不出情緒成分，但若加上驚嘆號的話就可以較明顯的看出情緒。</w:t>
+      </w:r>
+      <w:r>
+        <w:rPr>
+          <w:rFonts w:ascii="Times New Roman" w:hAnsi="Times New Roman" w:cs="Times New Roman" w:hint="eastAsia"/>
+          <w:color w:val="434343"/>
+          <w:sz w:val="24"/>
+          <w:szCs w:val="24"/>
+          <w:highlight w:val="white"/>
+        </w:rPr>
+        <w:t>而問號則關係到句子是否為疑問句，也可能</w:t>
+      </w:r>
+      <w:r>
+        <w:rPr>
+          <w:rFonts w:ascii="Times New Roman" w:hAnsi="Times New Roman" w:cs="Times New Roman" w:hint="eastAsia"/>
+          <w:color w:val="434343"/>
+          <w:sz w:val="24"/>
+          <w:szCs w:val="24"/>
+          <w:highlight w:val="white"/>
+        </w:rPr>
+        <w:t>對預測產生影響</w:t>
+      </w:r>
+      <w:r>
+        <w:rPr>
+          <w:rFonts w:ascii="Times New Roman" w:hAnsi="Times New Roman" w:cs="Times New Roman" w:hint="eastAsia"/>
+          <w:color w:val="434343"/>
+          <w:sz w:val="24"/>
+          <w:szCs w:val="24"/>
+          <w:highlight w:val="white"/>
+        </w:rPr>
+        <w:t>。除了這兩種外，刪節號</w:t>
+      </w:r>
+      <w:r>
+        <w:rPr>
+          <w:rFonts w:ascii="Times New Roman" w:hAnsi="Times New Roman" w:cs="Times New Roman" w:hint="eastAsia"/>
+          <w:color w:val="434343"/>
+          <w:sz w:val="24"/>
+          <w:szCs w:val="24"/>
+          <w:highlight w:val="white"/>
+        </w:rPr>
+        <w:t xml:space="preserve"> </w:t>
+      </w:r>
+      <w:r>
+        <w:rPr>
+          <w:rFonts w:ascii="Times New Roman" w:hAnsi="Times New Roman" w:cs="Times New Roman"/>
+          <w:color w:val="434343"/>
+          <w:sz w:val="24"/>
+          <w:szCs w:val="24"/>
+          <w:highlight w:val="white"/>
+        </w:rPr>
+        <w:t>…</w:t>
+      </w:r>
+      <w:r>
+        <w:rPr>
+          <w:rFonts w:ascii="Times New Roman" w:hAnsi="Times New Roman" w:cs="Times New Roman" w:hint="eastAsia"/>
+          <w:color w:val="434343"/>
+          <w:sz w:val="24"/>
+          <w:szCs w:val="24"/>
+          <w:highlight w:val="white"/>
+        </w:rPr>
+        <w:t xml:space="preserve"> </w:t>
+      </w:r>
+      <w:r>
+        <w:rPr>
+          <w:rFonts w:ascii="Times New Roman" w:hAnsi="Times New Roman" w:cs="Times New Roman" w:hint="eastAsia"/>
+          <w:color w:val="434343"/>
+          <w:sz w:val="24"/>
+          <w:szCs w:val="24"/>
+          <w:highlight w:val="white"/>
+        </w:rPr>
+        <w:t>等符號也</w:t>
+      </w:r>
+      <w:r>
+        <w:rPr>
+          <w:rFonts w:ascii="Times New Roman" w:hAnsi="Times New Roman" w:cs="Times New Roman" w:hint="eastAsia"/>
+          <w:color w:val="434343"/>
+          <w:sz w:val="24"/>
+          <w:szCs w:val="24"/>
+          <w:highlight w:val="white"/>
+        </w:rPr>
+        <w:t>會</w:t>
+      </w:r>
+      <w:r>
+        <w:rPr>
+          <w:rFonts w:ascii="Times New Roman" w:hAnsi="Times New Roman" w:cs="Times New Roman" w:hint="eastAsia"/>
+          <w:color w:val="434343"/>
+          <w:sz w:val="24"/>
+          <w:szCs w:val="24"/>
+          <w:highlight w:val="white"/>
+        </w:rPr>
+        <w:t>有一些</w:t>
+      </w:r>
+      <w:r>
+        <w:rPr>
+          <w:rFonts w:ascii="Times New Roman" w:hAnsi="Times New Roman" w:cs="Times New Roman" w:hint="eastAsia"/>
+          <w:color w:val="434343"/>
+          <w:sz w:val="24"/>
+          <w:szCs w:val="24"/>
+          <w:highlight w:val="white"/>
+        </w:rPr>
+        <w:t>影響。</w:t>
       </w:r>
     </w:p>
     <w:p>
@@ -4635,7 +4750,33 @@
         <w:ind w:left="720"/>
         <w:contextualSpacing/>
         <w:rPr>
-          <w:rFonts w:ascii="Times New Roman" w:hAnsi="Times New Roman" w:cs="Times New Roman" w:hint="eastAsia"/>
+          <w:rFonts w:ascii="Times New Roman" w:hAnsi="Times New Roman" w:cs="Times New Roman"/>
+          <w:color w:val="434343"/>
+          <w:sz w:val="24"/>
+          <w:szCs w:val="24"/>
+          <w:highlight w:val="white"/>
+        </w:rPr>
+      </w:pPr>
+      <w:r>
+        <w:rPr>
+          <w:rFonts w:ascii="Times New Roman" w:hAnsi="Times New Roman" w:cs="Times New Roman" w:hint="eastAsia"/>
+          <w:color w:val="434343"/>
+          <w:sz w:val="24"/>
+          <w:szCs w:val="24"/>
+          <w:highlight w:val="white"/>
+        </w:rPr>
+        <w:t xml:space="preserve">　　</w:t>
+      </w:r>
+    </w:p>
+    <w:p>
+      <w:pPr>
+        <w:widowControl w:val="0"/>
+        <w:snapToGrid w:val="0"/>
+        <w:spacing w:after="320"/>
+        <w:ind w:left="720"/>
+        <w:contextualSpacing/>
+        <w:rPr>
+          <w:rFonts w:ascii="Times New Roman" w:hAnsi="Times New Roman" w:cs="Times New Roman"/>
           <w:color w:val="434343"/>
           <w:sz w:val="24"/>
           <w:szCs w:val="24"/>
@@ -5020,12 +5161,23 @@
       <w:r>
         <w:rPr>
           <w:rFonts w:ascii="Times New Roman" w:hAnsi="Times New Roman" w:cs="Times New Roman" w:hint="eastAsia"/>
-          <w:color w:val="434343"/>
-          <w:sz w:val="24"/>
-          <w:szCs w:val="24"/>
-          <w:highlight w:val="white"/>
-        </w:rPr>
-        <w:t>pseudo label 1 / 0</w:t>
+          <w:b/>
+          <w:color w:val="434343"/>
+          <w:sz w:val="24"/>
+          <w:szCs w:val="24"/>
+          <w:highlight w:val="white"/>
+        </w:rPr>
+        <w:t>pseudo label</w:t>
+      </w:r>
+      <w:r>
+        <w:rPr>
+          <w:rFonts w:ascii="Times New Roman" w:hAnsi="Times New Roman" w:cs="Times New Roman" w:hint="eastAsia"/>
+          <w:color w:val="434343"/>
+          <w:sz w:val="24"/>
+          <w:szCs w:val="24"/>
+          <w:highlight w:val="white"/>
+        </w:rPr>
+        <w:t xml:space="preserve"> 1 / 0</w:t>
       </w:r>
       <w:r>
         <w:rPr>
@@ -5086,7 +5238,7 @@
         <w:ind w:left="720"/>
         <w:contextualSpacing/>
         <w:rPr>
-          <w:rFonts w:ascii="Times New Roman" w:hAnsi="Times New Roman" w:cs="Times New Roman" w:hint="eastAsia"/>
+          <w:rFonts w:ascii="Times New Roman" w:hAnsi="Times New Roman" w:cs="Times New Roman"/>
           <w:color w:val="434343"/>
           <w:sz w:val="24"/>
           <w:szCs w:val="24"/>
@@ -5233,11 +5385,23 @@
           <w:szCs w:val="24"/>
           <w:highlight w:val="white"/>
         </w:rPr>
-        <w:t>。平均下來大概進步了</w:t>
-      </w:r>
-      <w:r>
-        <w:rPr>
-          <w:rFonts w:ascii="Times New Roman" w:hAnsi="Times New Roman" w:cs="Times New Roman" w:hint="eastAsia"/>
+        <w:t>。平均下來大概</w:t>
+      </w:r>
+      <w:r>
+        <w:rPr>
+          <w:rFonts w:ascii="Times New Roman" w:hAnsi="Times New Roman" w:cs="Times New Roman" w:hint="eastAsia"/>
+          <w:b/>
+          <w:color w:val="434343"/>
+          <w:sz w:val="24"/>
+          <w:szCs w:val="24"/>
+          <w:highlight w:val="white"/>
+        </w:rPr>
+        <w:t>進步了</w:t>
+      </w:r>
+      <w:r>
+        <w:rPr>
+          <w:rFonts w:ascii="Times New Roman" w:hAnsi="Times New Roman" w:cs="Times New Roman" w:hint="eastAsia"/>
+          <w:b/>
           <w:color w:val="434343"/>
           <w:sz w:val="24"/>
           <w:szCs w:val="24"/>
@@ -5253,10 +5417,29 @@
           <w:szCs w:val="24"/>
           <w:highlight w:val="white"/>
         </w:rPr>
-        <w:t>。</w:t>
+        <w:t>，並</w:t>
+      </w:r>
+      <w:r>
+        <w:rPr>
+          <w:rFonts w:ascii="Times New Roman" w:hAnsi="Times New Roman" w:cs="Times New Roman" w:hint="eastAsia"/>
+          <w:color w:val="434343"/>
+          <w:sz w:val="24"/>
+          <w:szCs w:val="24"/>
+          <w:highlight w:val="white"/>
+        </w:rPr>
+        <w:t>不算</w:t>
+      </w:r>
+      <w:r>
+        <w:rPr>
+          <w:rFonts w:ascii="Times New Roman" w:hAnsi="Times New Roman" w:cs="Times New Roman" w:hint="eastAsia"/>
+          <w:color w:val="434343"/>
+          <w:sz w:val="24"/>
+          <w:szCs w:val="24"/>
+          <w:highlight w:val="white"/>
+        </w:rPr>
+        <w:t>太明顯的進步。</w:t>
       </w:r>
     </w:p>
-    <w:bookmarkEnd w:id="0"/>
     <w:p>
       <w:pPr>
         <w:widowControl w:val="0"/>

</xml_diff>